<commit_message>
Added Skalko to authors
</commit_message>
<xml_diff>
--- a/Дополнительные документы. Труды МФТИ/Рекомендательное письмо.docx
+++ b/Дополнительные документы. Труды МФТИ/Рекомендательное письмо.docx
@@ -143,12 +143,251 @@
     </w:p>
     <w:p>
       <w:pPr>
-        <w:contextualSpacing/>
-        <w:rPr>
-          <w:sz w:val="28"/>
-          <w:szCs w:val="28"/>
-        </w:rPr>
-      </w:pPr>
+        <w:ind w:firstLine="708"/>
+        <w:contextualSpacing/>
+        <w:jc w:val="both"/>
+        <w:rPr>
+          <w:sz w:val="28"/>
+          <w:szCs w:val="28"/>
+        </w:rPr>
+      </w:pPr>
+    </w:p>
+    <w:p>
+      <w:pPr>
+        <w:ind w:firstLine="708"/>
+        <w:contextualSpacing/>
+        <w:jc w:val="both"/>
+        <w:rPr>
+          <w:sz w:val="28"/>
+          <w:szCs w:val="28"/>
+        </w:rPr>
+      </w:pPr>
+      <w:r>
+        <w:rPr>
+          <w:sz w:val="28"/>
+          <w:szCs w:val="28"/>
+        </w:rPr>
+        <w:t>Статья А.В. Шевченко</w:t>
+      </w:r>
+      <w:r>
+        <w:rPr>
+          <w:sz w:val="28"/>
+          <w:szCs w:val="28"/>
+        </w:rPr>
+        <w:t>,</w:t>
+      </w:r>
+      <w:r>
+        <w:rPr>
+          <w:sz w:val="28"/>
+          <w:szCs w:val="28"/>
+        </w:rPr>
+        <w:t xml:space="preserve"> И.В. </w:t>
+      </w:r>
+      <w:proofErr w:type="spellStart"/>
+      <w:r>
+        <w:rPr>
+          <w:sz w:val="28"/>
+          <w:szCs w:val="28"/>
+        </w:rPr>
+        <w:t>Цыбулина</w:t>
+      </w:r>
+      <w:proofErr w:type="spellEnd"/>
+      <w:r>
+        <w:rPr>
+          <w:sz w:val="28"/>
+          <w:szCs w:val="28"/>
+        </w:rPr>
+        <w:t xml:space="preserve"> и Ю.И. Скалько</w:t>
+      </w:r>
+      <w:r>
+        <w:rPr>
+          <w:sz w:val="28"/>
+          <w:szCs w:val="28"/>
+        </w:rPr>
+        <w:t xml:space="preserve"> «</w:t>
+      </w:r>
+      <w:r>
+        <w:rPr>
+          <w:sz w:val="28"/>
+          <w:szCs w:val="28"/>
+        </w:rPr>
+        <w:t>Оптимизационный алгоритм решения задачи о фазовом</w:t>
+      </w:r>
+      <w:r>
+        <w:rPr>
+          <w:sz w:val="28"/>
+          <w:szCs w:val="28"/>
+        </w:rPr>
+        <w:t xml:space="preserve"> </w:t>
+      </w:r>
+      <w:r>
+        <w:rPr>
+          <w:sz w:val="28"/>
+          <w:szCs w:val="28"/>
+        </w:rPr>
+        <w:t>равновесии</w:t>
+      </w:r>
+      <w:r>
+        <w:rPr>
+          <w:sz w:val="28"/>
+          <w:szCs w:val="28"/>
+        </w:rPr>
+        <w:t xml:space="preserve">» была рассмотрена на научном семинаре лаборатории </w:t>
+      </w:r>
+      <w:proofErr w:type="spellStart"/>
+      <w:r>
+        <w:rPr>
+          <w:sz w:val="28"/>
+          <w:szCs w:val="28"/>
+        </w:rPr>
+        <w:t>флюидодинамики</w:t>
+      </w:r>
+      <w:proofErr w:type="spellEnd"/>
+      <w:r>
+        <w:rPr>
+          <w:sz w:val="28"/>
+          <w:szCs w:val="28"/>
+        </w:rPr>
+        <w:t xml:space="preserve"> и </w:t>
+      </w:r>
+      <w:proofErr w:type="spellStart"/>
+      <w:r>
+        <w:rPr>
+          <w:sz w:val="28"/>
+          <w:szCs w:val="28"/>
+        </w:rPr>
+        <w:t>сейсмоакустики</w:t>
+      </w:r>
+      <w:proofErr w:type="spellEnd"/>
+      <w:r>
+        <w:rPr>
+          <w:sz w:val="28"/>
+          <w:szCs w:val="28"/>
+        </w:rPr>
+        <w:t xml:space="preserve"> МФТИ и рекомендована для публикации в журнале «Труды МФТИ».</w:t>
+      </w:r>
+    </w:p>
+    <w:p>
+      <w:pPr>
+        <w:ind w:firstLine="708"/>
+        <w:contextualSpacing/>
+        <w:rPr>
+          <w:sz w:val="28"/>
+          <w:szCs w:val="28"/>
+        </w:rPr>
+      </w:pPr>
+    </w:p>
+    <w:p>
+      <w:pPr>
+        <w:ind w:firstLine="708"/>
+        <w:contextualSpacing/>
+        <w:rPr>
+          <w:sz w:val="28"/>
+          <w:szCs w:val="28"/>
+        </w:rPr>
+      </w:pPr>
+    </w:p>
+    <w:p>
+      <w:pPr>
+        <w:ind w:firstLine="708"/>
+        <w:contextualSpacing/>
+        <w:rPr>
+          <w:sz w:val="28"/>
+          <w:szCs w:val="28"/>
+        </w:rPr>
+      </w:pPr>
+    </w:p>
+    <w:p>
+      <w:pPr>
+        <w:ind w:firstLine="708"/>
+        <w:contextualSpacing/>
+        <w:rPr>
+          <w:sz w:val="28"/>
+          <w:szCs w:val="28"/>
+        </w:rPr>
+      </w:pPr>
+    </w:p>
+    <w:p>
+      <w:pPr>
+        <w:ind w:firstLine="708"/>
+        <w:contextualSpacing/>
+        <w:rPr>
+          <w:sz w:val="28"/>
+          <w:szCs w:val="28"/>
+        </w:rPr>
+      </w:pPr>
+      <w:r>
+        <w:rPr>
+          <w:sz w:val="28"/>
+          <w:szCs w:val="28"/>
+        </w:rPr>
+        <w:t>Зав. Лабораторией</w:t>
+      </w:r>
+      <w:r>
+        <w:rPr>
+          <w:sz w:val="28"/>
+          <w:szCs w:val="28"/>
+        </w:rPr>
+        <w:tab/>
+      </w:r>
+      <w:r>
+        <w:rPr>
+          <w:sz w:val="28"/>
+          <w:szCs w:val="28"/>
+        </w:rPr>
+        <w:tab/>
+      </w:r>
+      <w:r>
+        <w:rPr>
+          <w:sz w:val="28"/>
+          <w:szCs w:val="28"/>
+        </w:rPr>
+        <w:tab/>
+      </w:r>
+      <w:r>
+        <w:rPr>
+          <w:sz w:val="28"/>
+          <w:szCs w:val="28"/>
+        </w:rPr>
+        <w:tab/>
+      </w:r>
+      <w:r>
+        <w:rPr>
+          <w:sz w:val="28"/>
+          <w:szCs w:val="28"/>
+        </w:rPr>
+        <w:tab/>
+      </w:r>
+      <w:r>
+        <w:rPr>
+          <w:sz w:val="28"/>
+          <w:szCs w:val="28"/>
+        </w:rPr>
+        <w:tab/>
+      </w:r>
+      <w:r>
+        <w:rPr>
+          <w:sz w:val="28"/>
+          <w:szCs w:val="28"/>
+        </w:rPr>
+        <w:tab/>
+      </w:r>
+      <w:proofErr w:type="spellStart"/>
+      <w:r>
+        <w:rPr>
+          <w:sz w:val="28"/>
+          <w:szCs w:val="28"/>
+        </w:rPr>
+        <w:t>Колдоба</w:t>
+      </w:r>
+      <w:proofErr w:type="spellEnd"/>
+      <w:r>
+        <w:rPr>
+          <w:sz w:val="28"/>
+          <w:szCs w:val="28"/>
+        </w:rPr>
+        <w:t xml:space="preserve"> А.В.</w:t>
+      </w:r>
     </w:p>
     <w:sectPr>
       <w:pgSz w:w="11906" w:h="16838"/>

</xml_diff>